<commit_message>
built out buffer block class a bit and reorganized
</commit_message>
<xml_diff>
--- a/Approach.docx
+++ b/Approach.docx
@@ -156,18 +156,10 @@
         <w:t xml:space="preserve"> column from left (header “5”) deviates from this pattern and simply pulls </w:t>
       </w:r>
       <w:r>
-        <w:t xml:space="preserve">the “5” data item to block 0 while pushing the other data items down in the blocks. Continuing to the right shows that items are “forced out” once they are assigned to block 4 and then not called by the program in the next step. Therefore, this pattern holds the most recently used items in RAM to speed up access </w:t>
-      </w:r>
-      <w:proofErr w:type="gramStart"/>
-      <w:r>
-        <w:t>times</w:t>
-      </w:r>
-      <w:r>
-        <w:t>, and</w:t>
-      </w:r>
-      <w:proofErr w:type="gramEnd"/>
-      <w:r>
-        <w:t xml:space="preserve"> pushes out the least recently used items to efficiently use storage space</w:t>
+        <w:t>the “5” data item to block 0 while pushing the other data items down in the blocks. Continuing to the right shows that items are “forced out” once they are assigned to block 4 and then not called by the program in the next step. Therefore, this pattern holds the most recently used items in RAM to speed up access times</w:t>
+      </w:r>
+      <w:r>
+        <w:t>, and pushes out the least recently used items to efficiently use storage space</w:t>
       </w:r>
       <w:r>
         <w:t>. This is the LRU heuristic pattern.</w:t>
@@ -484,6 +476,305 @@
           <w:rFonts w:cstheme="minorHAnsi"/>
           <w:sz w:val="22"/>
         </w:rPr>
+        <w:t>LRUBufferBlock.h</w:t>
+      </w:r>
+      <w:proofErr w:type="spellEnd"/>
+    </w:p>
+    <w:p>
+      <w:pPr>
+        <w:pStyle w:val="ListParagraph"/>
+        <w:numPr>
+          <w:ilvl w:val="1"/>
+          <w:numId w:val="5"/>
+        </w:numPr>
+        <w:rPr>
+          <w:rFonts w:cstheme="minorHAnsi"/>
+          <w:sz w:val="22"/>
+        </w:rPr>
+      </w:pPr>
+      <w:r>
+        <w:rPr>
+          <w:rFonts w:cstheme="minorHAnsi"/>
+          <w:sz w:val="22"/>
+        </w:rPr>
+        <w:t xml:space="preserve">Implement all virtual functions from </w:t>
+      </w:r>
+      <w:proofErr w:type="spellStart"/>
+      <w:r>
+        <w:rPr>
+          <w:rFonts w:cstheme="minorHAnsi"/>
+          <w:sz w:val="22"/>
+        </w:rPr>
+        <w:t>BufferBlockADT</w:t>
+      </w:r>
+      <w:proofErr w:type="spellEnd"/>
+    </w:p>
+    <w:p>
+      <w:pPr>
+        <w:pStyle w:val="ListParagraph"/>
+        <w:numPr>
+          <w:ilvl w:val="2"/>
+          <w:numId w:val="5"/>
+        </w:numPr>
+        <w:rPr>
+          <w:rFonts w:cstheme="minorHAnsi"/>
+          <w:sz w:val="22"/>
+        </w:rPr>
+      </w:pPr>
+      <w:r>
+        <w:rPr>
+          <w:rFonts w:cstheme="minorHAnsi"/>
+          <w:sz w:val="22"/>
+        </w:rPr>
+        <w:t xml:space="preserve">Constructor </w:t>
+      </w:r>
+    </w:p>
+    <w:p>
+      <w:pPr>
+        <w:pStyle w:val="ListParagraph"/>
+        <w:numPr>
+          <w:ilvl w:val="3"/>
+          <w:numId w:val="5"/>
+        </w:numPr>
+        <w:rPr>
+          <w:rFonts w:cstheme="minorHAnsi"/>
+          <w:sz w:val="22"/>
+        </w:rPr>
+      </w:pPr>
+      <w:r>
+        <w:rPr>
+          <w:rFonts w:cstheme="minorHAnsi"/>
+          <w:sz w:val="22"/>
+        </w:rPr>
+        <w:t>to insert a block of information from the file into a block-sized char array</w:t>
+      </w:r>
+    </w:p>
+    <w:p>
+      <w:pPr>
+        <w:pStyle w:val="ListParagraph"/>
+        <w:numPr>
+          <w:ilvl w:val="2"/>
+          <w:numId w:val="5"/>
+        </w:numPr>
+        <w:rPr>
+          <w:rFonts w:cstheme="minorHAnsi"/>
+          <w:sz w:val="22"/>
+        </w:rPr>
+      </w:pPr>
+      <w:r>
+        <w:rPr>
+          <w:rFonts w:cstheme="minorHAnsi"/>
+          <w:sz w:val="22"/>
+        </w:rPr>
+        <w:t>Destructor</w:t>
+      </w:r>
+    </w:p>
+    <w:p>
+      <w:pPr>
+        <w:pStyle w:val="ListParagraph"/>
+        <w:numPr>
+          <w:ilvl w:val="2"/>
+          <w:numId w:val="5"/>
+        </w:numPr>
+        <w:rPr>
+          <w:rFonts w:cstheme="minorHAnsi"/>
+          <w:sz w:val="22"/>
+        </w:rPr>
+      </w:pPr>
+      <w:proofErr w:type="spellStart"/>
+      <w:r>
+        <w:rPr>
+          <w:rFonts w:cstheme="minorHAnsi"/>
+          <w:sz w:val="22"/>
+        </w:rPr>
+        <w:t>setID</w:t>
+      </w:r>
+      <w:proofErr w:type="spellEnd"/>
+    </w:p>
+    <w:p>
+      <w:pPr>
+        <w:pStyle w:val="ListParagraph"/>
+        <w:numPr>
+          <w:ilvl w:val="2"/>
+          <w:numId w:val="5"/>
+        </w:numPr>
+        <w:rPr>
+          <w:rFonts w:cstheme="minorHAnsi"/>
+          <w:sz w:val="22"/>
+        </w:rPr>
+      </w:pPr>
+      <w:proofErr w:type="spellStart"/>
+      <w:r>
+        <w:rPr>
+          <w:rFonts w:cstheme="minorHAnsi"/>
+          <w:sz w:val="22"/>
+        </w:rPr>
+        <w:t>setBlock</w:t>
+      </w:r>
+      <w:proofErr w:type="spellEnd"/>
+    </w:p>
+    <w:p>
+      <w:pPr>
+        <w:pStyle w:val="ListParagraph"/>
+        <w:numPr>
+          <w:ilvl w:val="2"/>
+          <w:numId w:val="5"/>
+        </w:numPr>
+        <w:rPr>
+          <w:rFonts w:cstheme="minorHAnsi"/>
+          <w:sz w:val="22"/>
+        </w:rPr>
+      </w:pPr>
+      <w:proofErr w:type="spellStart"/>
+      <w:r>
+        <w:rPr>
+          <w:rFonts w:cstheme="minorHAnsi"/>
+          <w:sz w:val="22"/>
+        </w:rPr>
+        <w:t>getData</w:t>
+      </w:r>
+      <w:proofErr w:type="spellEnd"/>
+    </w:p>
+    <w:p>
+      <w:pPr>
+        <w:pStyle w:val="ListParagraph"/>
+        <w:numPr>
+          <w:ilvl w:val="2"/>
+          <w:numId w:val="5"/>
+        </w:numPr>
+        <w:rPr>
+          <w:rFonts w:cstheme="minorHAnsi"/>
+          <w:sz w:val="22"/>
+        </w:rPr>
+      </w:pPr>
+      <w:proofErr w:type="spellStart"/>
+      <w:r>
+        <w:rPr>
+          <w:rFonts w:cstheme="minorHAnsi"/>
+          <w:sz w:val="22"/>
+        </w:rPr>
+        <w:t>getID</w:t>
+      </w:r>
+      <w:proofErr w:type="spellEnd"/>
+    </w:p>
+    <w:p>
+      <w:pPr>
+        <w:pStyle w:val="ListParagraph"/>
+        <w:numPr>
+          <w:ilvl w:val="2"/>
+          <w:numId w:val="5"/>
+        </w:numPr>
+        <w:rPr>
+          <w:rFonts w:cstheme="minorHAnsi"/>
+          <w:sz w:val="22"/>
+        </w:rPr>
+      </w:pPr>
+      <w:proofErr w:type="spellStart"/>
+      <w:r>
+        <w:rPr>
+          <w:rFonts w:cstheme="minorHAnsi"/>
+          <w:sz w:val="22"/>
+        </w:rPr>
+        <w:t>getBlockSize</w:t>
+      </w:r>
+      <w:proofErr w:type="spellEnd"/>
+    </w:p>
+    <w:p>
+      <w:pPr>
+        <w:pStyle w:val="ListParagraph"/>
+        <w:numPr>
+          <w:ilvl w:val="2"/>
+          <w:numId w:val="5"/>
+        </w:numPr>
+        <w:rPr>
+          <w:rFonts w:cstheme="minorHAnsi"/>
+          <w:sz w:val="22"/>
+        </w:rPr>
+      </w:pPr>
+      <w:proofErr w:type="spellStart"/>
+      <w:r>
+        <w:rPr>
+          <w:rFonts w:cstheme="minorHAnsi"/>
+          <w:sz w:val="22"/>
+        </w:rPr>
+        <w:t>getBlock</w:t>
+      </w:r>
+      <w:proofErr w:type="spellEnd"/>
+    </w:p>
+    <w:p>
+      <w:pPr>
+        <w:pStyle w:val="ListParagraph"/>
+        <w:numPr>
+          <w:ilvl w:val="1"/>
+          <w:numId w:val="5"/>
+        </w:numPr>
+        <w:rPr>
+          <w:rFonts w:cstheme="minorHAnsi"/>
+          <w:sz w:val="22"/>
+        </w:rPr>
+      </w:pPr>
+      <w:r>
+        <w:rPr>
+          <w:rFonts w:cstheme="minorHAnsi"/>
+          <w:sz w:val="22"/>
+        </w:rPr>
+        <w:t>Ensure block size is 4096 bytes</w:t>
+      </w:r>
+    </w:p>
+    <w:p>
+      <w:pPr>
+        <w:pStyle w:val="ListParagraph"/>
+        <w:numPr>
+          <w:ilvl w:val="1"/>
+          <w:numId w:val="5"/>
+        </w:numPr>
+        <w:rPr>
+          <w:rFonts w:cstheme="minorHAnsi"/>
+          <w:sz w:val="22"/>
+        </w:rPr>
+      </w:pPr>
+      <w:r>
+        <w:rPr>
+          <w:rFonts w:cstheme="minorHAnsi"/>
+          <w:sz w:val="22"/>
+        </w:rPr>
+        <w:t xml:space="preserve">Add </w:t>
+      </w:r>
+      <w:proofErr w:type="spellStart"/>
+      <w:r>
+        <w:rPr>
+          <w:rFonts w:cstheme="minorHAnsi"/>
+          <w:sz w:val="22"/>
+        </w:rPr>
+        <w:t>blockID</w:t>
+      </w:r>
+      <w:proofErr w:type="spellEnd"/>
+      <w:r>
+        <w:rPr>
+          <w:rFonts w:cstheme="minorHAnsi"/>
+          <w:sz w:val="22"/>
+        </w:rPr>
+        <w:t xml:space="preserve"> integer instance variable (a private variable)</w:t>
+      </w:r>
+    </w:p>
+    <w:p>
+      <w:pPr>
+        <w:pStyle w:val="ListParagraph"/>
+        <w:numPr>
+          <w:ilvl w:val="0"/>
+          <w:numId w:val="5"/>
+        </w:numPr>
+        <w:rPr>
+          <w:rFonts w:cstheme="minorHAnsi"/>
+          <w:sz w:val="22"/>
+        </w:rPr>
+      </w:pPr>
+      <w:proofErr w:type="spellStart"/>
+      <w:r>
+        <w:rPr>
+          <w:rFonts w:cstheme="minorHAnsi"/>
+          <w:sz w:val="22"/>
+        </w:rPr>
         <w:t>LRUBufferPool.h</w:t>
       </w:r>
       <w:proofErr w:type="spellEnd"/>
@@ -505,6 +796,75 @@
           <w:rFonts w:cstheme="minorHAnsi"/>
           <w:sz w:val="22"/>
         </w:rPr>
+        <w:t>Pool should hold 5 blocks</w:t>
+      </w:r>
+    </w:p>
+    <w:p>
+      <w:pPr>
+        <w:pStyle w:val="ListParagraph"/>
+        <w:numPr>
+          <w:ilvl w:val="1"/>
+          <w:numId w:val="5"/>
+        </w:numPr>
+        <w:rPr>
+          <w:rFonts w:cstheme="minorHAnsi"/>
+          <w:sz w:val="22"/>
+        </w:rPr>
+      </w:pPr>
+      <w:r>
+        <w:rPr>
+          <w:rFonts w:cstheme="minorHAnsi"/>
+          <w:sz w:val="22"/>
+        </w:rPr>
+        <w:t>Pool should manage blocks with LRU strategy</w:t>
+      </w:r>
+    </w:p>
+    <w:p>
+      <w:pPr>
+        <w:pStyle w:val="ListParagraph"/>
+        <w:numPr>
+          <w:ilvl w:val="1"/>
+          <w:numId w:val="5"/>
+        </w:numPr>
+        <w:rPr>
+          <w:rFonts w:cstheme="minorHAnsi"/>
+          <w:sz w:val="22"/>
+        </w:rPr>
+      </w:pPr>
+      <w:r>
+        <w:rPr>
+          <w:rFonts w:cstheme="minorHAnsi"/>
+          <w:sz w:val="22"/>
+        </w:rPr>
+        <w:t xml:space="preserve">Implement all functions from </w:t>
+      </w:r>
+      <w:proofErr w:type="spellStart"/>
+      <w:r>
+        <w:rPr>
+          <w:rFonts w:cstheme="minorHAnsi"/>
+          <w:sz w:val="22"/>
+        </w:rPr>
+        <w:t>BufferPoolADT</w:t>
+      </w:r>
+      <w:proofErr w:type="spellEnd"/>
+    </w:p>
+    <w:p>
+      <w:pPr>
+        <w:pStyle w:val="ListParagraph"/>
+        <w:numPr>
+          <w:ilvl w:val="2"/>
+          <w:numId w:val="5"/>
+        </w:numPr>
+        <w:rPr>
+          <w:rFonts w:cstheme="minorHAnsi"/>
+          <w:sz w:val="22"/>
+        </w:rPr>
+      </w:pPr>
+      <w:r>
+        <w:rPr>
+          <w:rFonts w:cstheme="minorHAnsi"/>
+          <w:sz w:val="22"/>
+        </w:rPr>
         <w:t xml:space="preserve">Constructor to read the file </w:t>
       </w:r>
       <w:r>
@@ -528,6 +888,174 @@
       <w:pPr>
         <w:pStyle w:val="ListParagraph"/>
         <w:numPr>
+          <w:ilvl w:val="2"/>
+          <w:numId w:val="5"/>
+        </w:numPr>
+        <w:rPr>
+          <w:rFonts w:cstheme="minorHAnsi"/>
+          <w:sz w:val="22"/>
+        </w:rPr>
+      </w:pPr>
+      <w:r>
+        <w:rPr>
+          <w:rFonts w:cstheme="minorHAnsi"/>
+          <w:sz w:val="22"/>
+        </w:rPr>
+        <w:t>Destructor</w:t>
+      </w:r>
+    </w:p>
+    <w:p>
+      <w:pPr>
+        <w:pStyle w:val="ListParagraph"/>
+        <w:numPr>
+          <w:ilvl w:val="2"/>
+          <w:numId w:val="5"/>
+        </w:numPr>
+        <w:rPr>
+          <w:rFonts w:cstheme="minorHAnsi"/>
+          <w:sz w:val="22"/>
+        </w:rPr>
+      </w:pPr>
+      <w:proofErr w:type="spellStart"/>
+      <w:r>
+        <w:rPr>
+          <w:rFonts w:cstheme="minorHAnsi"/>
+          <w:sz w:val="22"/>
+        </w:rPr>
+        <w:t>getBytes</w:t>
+      </w:r>
+      <w:proofErr w:type="spellEnd"/>
+    </w:p>
+    <w:p>
+      <w:pPr>
+        <w:pStyle w:val="ListParagraph"/>
+        <w:numPr>
+          <w:ilvl w:val="2"/>
+          <w:numId w:val="5"/>
+        </w:numPr>
+        <w:rPr>
+          <w:rFonts w:cstheme="minorHAnsi"/>
+          <w:sz w:val="22"/>
+        </w:rPr>
+      </w:pPr>
+      <w:proofErr w:type="spellStart"/>
+      <w:r>
+        <w:rPr>
+          <w:rFonts w:cstheme="minorHAnsi"/>
+          <w:sz w:val="22"/>
+        </w:rPr>
+        <w:t>printBufferBlockOrder</w:t>
+      </w:r>
+      <w:proofErr w:type="spellEnd"/>
+    </w:p>
+    <w:p>
+      <w:pPr>
+        <w:pStyle w:val="ListParagraph"/>
+        <w:numPr>
+          <w:ilvl w:val="2"/>
+          <w:numId w:val="5"/>
+        </w:numPr>
+        <w:rPr>
+          <w:rFonts w:cstheme="minorHAnsi"/>
+          <w:sz w:val="22"/>
+        </w:rPr>
+      </w:pPr>
+      <w:proofErr w:type="spellStart"/>
+      <w:r>
+        <w:rPr>
+          <w:rFonts w:cstheme="minorHAnsi"/>
+          <w:sz w:val="22"/>
+        </w:rPr>
+        <w:t>getLRUBlockID</w:t>
+      </w:r>
+      <w:proofErr w:type="spellEnd"/>
+    </w:p>
+    <w:p>
+      <w:pPr>
+        <w:pStyle w:val="ListParagraph"/>
+        <w:numPr>
+          <w:ilvl w:val="2"/>
+          <w:numId w:val="5"/>
+        </w:numPr>
+        <w:rPr>
+          <w:rFonts w:cstheme="minorHAnsi"/>
+          <w:sz w:val="22"/>
+        </w:rPr>
+      </w:pPr>
+      <w:proofErr w:type="spellStart"/>
+      <w:r>
+        <w:rPr>
+          <w:rFonts w:cstheme="minorHAnsi"/>
+          <w:sz w:val="22"/>
+        </w:rPr>
+        <w:t>createInitialBlocks</w:t>
+      </w:r>
+      <w:proofErr w:type="spellEnd"/>
+    </w:p>
+    <w:p>
+      <w:pPr>
+        <w:pStyle w:val="ListParagraph"/>
+        <w:numPr>
+          <w:ilvl w:val="3"/>
+          <w:numId w:val="5"/>
+        </w:numPr>
+        <w:rPr>
+          <w:rFonts w:cstheme="minorHAnsi"/>
+          <w:sz w:val="22"/>
+        </w:rPr>
+      </w:pPr>
+      <w:r>
+        <w:rPr>
+          <w:rFonts w:cstheme="minorHAnsi"/>
+          <w:sz w:val="22"/>
+        </w:rPr>
+        <w:t>Determines how many blocks are needed</w:t>
+      </w:r>
+    </w:p>
+    <w:p>
+      <w:pPr>
+        <w:pStyle w:val="ListParagraph"/>
+        <w:numPr>
+          <w:ilvl w:val="3"/>
+          <w:numId w:val="5"/>
+        </w:numPr>
+        <w:rPr>
+          <w:rFonts w:cstheme="minorHAnsi"/>
+          <w:sz w:val="22"/>
+        </w:rPr>
+      </w:pPr>
+      <w:r>
+        <w:rPr>
+          <w:rFonts w:cstheme="minorHAnsi"/>
+          <w:sz w:val="22"/>
+        </w:rPr>
+        <w:t>Also determines the size of the final block (since it won’t be a full one)</w:t>
+      </w:r>
+    </w:p>
+    <w:p>
+      <w:pPr>
+        <w:pStyle w:val="ListParagraph"/>
+        <w:numPr>
+          <w:ilvl w:val="0"/>
+          <w:numId w:val="5"/>
+        </w:numPr>
+        <w:rPr>
+          <w:rFonts w:cstheme="minorHAnsi"/>
+          <w:sz w:val="22"/>
+        </w:rPr>
+      </w:pPr>
+      <w:r>
+        <w:rPr>
+          <w:rFonts w:cstheme="minorHAnsi"/>
+          <w:sz w:val="22"/>
+        </w:rPr>
+        <w:t>Main.cpp</w:t>
+      </w:r>
+    </w:p>
+    <w:p>
+      <w:pPr>
+        <w:pStyle w:val="ListParagraph"/>
+        <w:numPr>
           <w:ilvl w:val="1"/>
           <w:numId w:val="5"/>
         </w:numPr>
@@ -541,343 +1069,24 @@
           <w:rFonts w:cstheme="minorHAnsi"/>
           <w:sz w:val="22"/>
         </w:rPr>
-        <w:t>Destructor</w:t>
-      </w:r>
-    </w:p>
-    <w:p>
-      <w:pPr>
-        <w:pStyle w:val="ListParagraph"/>
-        <w:numPr>
-          <w:ilvl w:val="1"/>
-          <w:numId w:val="5"/>
-        </w:numPr>
-        <w:rPr>
-          <w:rFonts w:cstheme="minorHAnsi"/>
-          <w:sz w:val="22"/>
-        </w:rPr>
-      </w:pPr>
-      <w:proofErr w:type="spellStart"/>
-      <w:r>
-        <w:rPr>
-          <w:rFonts w:cstheme="minorHAnsi"/>
-          <w:sz w:val="22"/>
-        </w:rPr>
-        <w:t>getBytes</w:t>
-      </w:r>
-      <w:proofErr w:type="spellEnd"/>
-    </w:p>
-    <w:p>
-      <w:pPr>
-        <w:pStyle w:val="ListParagraph"/>
-        <w:numPr>
-          <w:ilvl w:val="1"/>
-          <w:numId w:val="5"/>
-        </w:numPr>
-        <w:rPr>
-          <w:rFonts w:cstheme="minorHAnsi"/>
-          <w:sz w:val="22"/>
-        </w:rPr>
-      </w:pPr>
-      <w:proofErr w:type="spellStart"/>
-      <w:r>
-        <w:rPr>
-          <w:rFonts w:cstheme="minorHAnsi"/>
-          <w:sz w:val="22"/>
-        </w:rPr>
-        <w:t>printBufferBlockOrder</w:t>
-      </w:r>
-      <w:proofErr w:type="spellEnd"/>
-    </w:p>
-    <w:p>
-      <w:pPr>
-        <w:pStyle w:val="ListParagraph"/>
-        <w:numPr>
-          <w:ilvl w:val="1"/>
-          <w:numId w:val="5"/>
-        </w:numPr>
-        <w:rPr>
-          <w:rFonts w:cstheme="minorHAnsi"/>
-          <w:sz w:val="22"/>
-        </w:rPr>
-      </w:pPr>
-      <w:proofErr w:type="spellStart"/>
-      <w:r>
-        <w:rPr>
-          <w:rFonts w:cstheme="minorHAnsi"/>
-          <w:sz w:val="22"/>
-        </w:rPr>
-        <w:t>getLRUBlockID</w:t>
-      </w:r>
-      <w:proofErr w:type="spellEnd"/>
-    </w:p>
-    <w:p>
-      <w:pPr>
-        <w:pStyle w:val="ListParagraph"/>
-        <w:numPr>
-          <w:ilvl w:val="1"/>
-          <w:numId w:val="5"/>
-        </w:numPr>
-        <w:rPr>
-          <w:rFonts w:cstheme="minorHAnsi"/>
-          <w:sz w:val="22"/>
-        </w:rPr>
-      </w:pPr>
-      <w:proofErr w:type="spellStart"/>
-      <w:r>
-        <w:rPr>
-          <w:rFonts w:cstheme="minorHAnsi"/>
-          <w:sz w:val="22"/>
-        </w:rPr>
-        <w:t>createInitialBlocks</w:t>
-      </w:r>
-      <w:proofErr w:type="spellEnd"/>
-    </w:p>
-    <w:p>
-      <w:pPr>
-        <w:pStyle w:val="ListParagraph"/>
-        <w:numPr>
-          <w:ilvl w:val="2"/>
-          <w:numId w:val="5"/>
-        </w:numPr>
-        <w:rPr>
-          <w:rFonts w:cstheme="minorHAnsi"/>
-          <w:sz w:val="22"/>
-        </w:rPr>
-      </w:pPr>
-      <w:r>
-        <w:rPr>
-          <w:rFonts w:cstheme="minorHAnsi"/>
-          <w:sz w:val="22"/>
-        </w:rPr>
-        <w:t>Determines how many blocks are needed</w:t>
-      </w:r>
-    </w:p>
-    <w:p>
-      <w:pPr>
-        <w:pStyle w:val="ListParagraph"/>
-        <w:numPr>
-          <w:ilvl w:val="2"/>
-          <w:numId w:val="5"/>
-        </w:numPr>
-        <w:rPr>
-          <w:rFonts w:cstheme="minorHAnsi"/>
-          <w:sz w:val="22"/>
-        </w:rPr>
-      </w:pPr>
-      <w:r>
-        <w:rPr>
-          <w:rFonts w:cstheme="minorHAnsi"/>
-          <w:sz w:val="22"/>
-        </w:rPr>
-        <w:t>Also determines the size of the final block (since it won’t be a full one)</w:t>
-      </w:r>
-    </w:p>
-    <w:p>
-      <w:pPr>
-        <w:pStyle w:val="ListParagraph"/>
-        <w:numPr>
-          <w:ilvl w:val="2"/>
-          <w:numId w:val="5"/>
-        </w:numPr>
-        <w:rPr>
-          <w:rFonts w:cstheme="minorHAnsi"/>
-          <w:sz w:val="22"/>
-        </w:rPr>
-      </w:pPr>
-    </w:p>
-    <w:p>
-      <w:pPr>
-        <w:pStyle w:val="ListParagraph"/>
-        <w:numPr>
-          <w:ilvl w:val="0"/>
-          <w:numId w:val="5"/>
-        </w:numPr>
-        <w:rPr>
-          <w:rFonts w:cstheme="minorHAnsi"/>
-          <w:sz w:val="22"/>
-        </w:rPr>
-      </w:pPr>
-      <w:proofErr w:type="spellStart"/>
-      <w:r>
-        <w:rPr>
-          <w:rFonts w:cstheme="minorHAnsi"/>
-          <w:sz w:val="22"/>
-        </w:rPr>
-        <w:t>LRUBufferBlock.h</w:t>
-      </w:r>
-      <w:proofErr w:type="spellEnd"/>
-    </w:p>
-    <w:p>
-      <w:pPr>
-        <w:pStyle w:val="ListParagraph"/>
-        <w:numPr>
-          <w:ilvl w:val="1"/>
-          <w:numId w:val="5"/>
-        </w:numPr>
-        <w:rPr>
-          <w:rFonts w:cstheme="minorHAnsi"/>
-          <w:sz w:val="22"/>
-        </w:rPr>
-      </w:pPr>
-      <w:r>
-        <w:rPr>
-          <w:rFonts w:cstheme="minorHAnsi"/>
-          <w:sz w:val="22"/>
-        </w:rPr>
-        <w:t>Constructor to insert a block of information from the file into a block-sized char array</w:t>
-      </w:r>
-    </w:p>
-    <w:p>
-      <w:pPr>
-        <w:pStyle w:val="ListParagraph"/>
-        <w:numPr>
-          <w:ilvl w:val="1"/>
-          <w:numId w:val="5"/>
-        </w:numPr>
-        <w:rPr>
-          <w:rFonts w:cstheme="minorHAnsi"/>
-          <w:sz w:val="22"/>
-        </w:rPr>
-      </w:pPr>
-      <w:r>
-        <w:rPr>
-          <w:rFonts w:cstheme="minorHAnsi"/>
-          <w:sz w:val="22"/>
-        </w:rPr>
-        <w:t>Destructor</w:t>
-      </w:r>
-    </w:p>
-    <w:p>
-      <w:pPr>
-        <w:pStyle w:val="ListParagraph"/>
-        <w:numPr>
-          <w:ilvl w:val="1"/>
-          <w:numId w:val="5"/>
-        </w:numPr>
-        <w:rPr>
-          <w:rFonts w:cstheme="minorHAnsi"/>
-          <w:sz w:val="22"/>
-        </w:rPr>
-      </w:pPr>
-      <w:proofErr w:type="spellStart"/>
-      <w:r>
-        <w:rPr>
-          <w:rFonts w:cstheme="minorHAnsi"/>
-          <w:sz w:val="22"/>
-        </w:rPr>
-        <w:t>setID</w:t>
-      </w:r>
-      <w:proofErr w:type="spellEnd"/>
-    </w:p>
-    <w:p>
-      <w:pPr>
-        <w:pStyle w:val="ListParagraph"/>
-        <w:numPr>
-          <w:ilvl w:val="1"/>
-          <w:numId w:val="5"/>
-        </w:numPr>
-        <w:rPr>
-          <w:rFonts w:cstheme="minorHAnsi"/>
-          <w:sz w:val="22"/>
-        </w:rPr>
-      </w:pPr>
-      <w:proofErr w:type="spellStart"/>
-      <w:r>
-        <w:rPr>
-          <w:rFonts w:cstheme="minorHAnsi"/>
-          <w:sz w:val="22"/>
-        </w:rPr>
-        <w:t>setBlock</w:t>
-      </w:r>
-      <w:proofErr w:type="spellEnd"/>
-    </w:p>
-    <w:p>
-      <w:pPr>
-        <w:pStyle w:val="ListParagraph"/>
-        <w:numPr>
-          <w:ilvl w:val="1"/>
-          <w:numId w:val="5"/>
-        </w:numPr>
-        <w:rPr>
-          <w:rFonts w:cstheme="minorHAnsi"/>
-          <w:sz w:val="22"/>
-        </w:rPr>
-      </w:pPr>
-      <w:proofErr w:type="spellStart"/>
-      <w:r>
-        <w:rPr>
-          <w:rFonts w:cstheme="minorHAnsi"/>
-          <w:sz w:val="22"/>
-        </w:rPr>
-        <w:t>getData</w:t>
-      </w:r>
-      <w:proofErr w:type="spellEnd"/>
-    </w:p>
-    <w:p>
-      <w:pPr>
-        <w:pStyle w:val="ListParagraph"/>
-        <w:numPr>
-          <w:ilvl w:val="1"/>
-          <w:numId w:val="5"/>
-        </w:numPr>
-        <w:rPr>
-          <w:rFonts w:cstheme="minorHAnsi"/>
-          <w:sz w:val="22"/>
-        </w:rPr>
-      </w:pPr>
-      <w:proofErr w:type="spellStart"/>
-      <w:r>
-        <w:rPr>
-          <w:rFonts w:cstheme="minorHAnsi"/>
-          <w:sz w:val="22"/>
-        </w:rPr>
-        <w:t>getID</w:t>
-      </w:r>
-      <w:proofErr w:type="spellEnd"/>
-    </w:p>
-    <w:p>
-      <w:pPr>
-        <w:pStyle w:val="ListParagraph"/>
-        <w:numPr>
-          <w:ilvl w:val="1"/>
-          <w:numId w:val="5"/>
-        </w:numPr>
-        <w:rPr>
-          <w:rFonts w:cstheme="minorHAnsi"/>
-          <w:sz w:val="22"/>
-        </w:rPr>
-      </w:pPr>
-      <w:proofErr w:type="spellStart"/>
-      <w:r>
-        <w:rPr>
-          <w:rFonts w:cstheme="minorHAnsi"/>
-          <w:sz w:val="22"/>
-        </w:rPr>
-        <w:t>getBlockSize</w:t>
-      </w:r>
-      <w:proofErr w:type="spellEnd"/>
-    </w:p>
-    <w:p>
-      <w:pPr>
-        <w:pStyle w:val="ListParagraph"/>
-        <w:numPr>
-          <w:ilvl w:val="1"/>
-          <w:numId w:val="5"/>
-        </w:numPr>
-        <w:rPr>
-          <w:rFonts w:cstheme="minorHAnsi"/>
-          <w:sz w:val="22"/>
-        </w:rPr>
-      </w:pPr>
-      <w:proofErr w:type="spellStart"/>
-      <w:r>
-        <w:rPr>
-          <w:rFonts w:cstheme="minorHAnsi"/>
-          <w:sz w:val="22"/>
-        </w:rPr>
-        <w:t>getBlock</w:t>
-      </w:r>
-      <w:proofErr w:type="spellEnd"/>
+        <w:t>Make sure to open file in binary mode for read/</w:t>
+      </w:r>
+      <w:proofErr w:type="spellStart"/>
+      <w:r>
+        <w:rPr>
+          <w:rFonts w:cstheme="minorHAnsi"/>
+          <w:sz w:val="22"/>
+        </w:rPr>
+        <w:t>seekg</w:t>
+      </w:r>
+      <w:proofErr w:type="spellEnd"/>
+      <w:r>
+        <w:rPr>
+          <w:rFonts w:cstheme="minorHAnsi"/>
+          <w:sz w:val="22"/>
+        </w:rPr>
+        <w:t xml:space="preserve"> methods to work</w:t>
+      </w:r>
     </w:p>
     <w:p>
       <w:pPr>
@@ -926,6 +1135,7 @@
           <w:rFonts w:cstheme="minorHAnsi"/>
           <w:sz w:val="22"/>
         </w:rPr>
+        <w:lastRenderedPageBreak/>
         <w:t>I have not used source code obtained from another student, or any other unauthorized source, either modified or unmodified.</w:t>
       </w:r>
     </w:p>
@@ -943,23 +1153,7 @@
           <w:rFonts w:cstheme="minorHAnsi"/>
           <w:sz w:val="22"/>
         </w:rPr>
-        <w:t xml:space="preserve">If any source code or documentation used in my program was obtained from another source, such as a </w:t>
-      </w:r>
-      <w:proofErr w:type="gramStart"/>
-      <w:r>
-        <w:rPr>
-          <w:rFonts w:cstheme="minorHAnsi"/>
-          <w:sz w:val="22"/>
-        </w:rPr>
-        <w:t>text book</w:t>
-      </w:r>
-      <w:proofErr w:type="gramEnd"/>
-      <w:r>
-        <w:rPr>
-          <w:rFonts w:cstheme="minorHAnsi"/>
-          <w:sz w:val="22"/>
-        </w:rPr>
-        <w:t xml:space="preserve"> or course notes, that has been clearly noted with a proper citation in the comments of my program.</w:t>
+        <w:t>If any source code or documentation used in my program was obtained from another source, such as a text book or course notes, that has been clearly noted with a proper citation in the comments of my program.</w:t>
       </w:r>
     </w:p>
     <w:p>

</xml_diff>